<commit_message>
Added the distance sensor adapter diagram
</commit_message>
<xml_diff>
--- a/Documents/Design_document.docx
+++ b/Documents/Design_document.docx
@@ -239,7 +239,7 @@
           <w:sz w:val="40"/>
           <w:szCs w:val="40"/>
         </w:rPr>
-        <w:t>20</w:t>
+        <w:t>27</w:t>
       </w:r>
       <w:r>
         <w:rPr>
@@ -607,70 +607,79 @@
           <w:rFonts w:ascii="Calibri" w:hAnsi="Calibri" w:cs="Times New Roman"/>
           <w:sz w:val="24"/>
           <w:szCs w:val="24"/>
-          <w:u w:val="single"/>
-        </w:rPr>
-      </w:pPr>
-      <w:r>
+        </w:rPr>
+      </w:pPr>
+    </w:p>
+    <w:p>
+      <w:pPr>
         <w:rPr>
           <w:rFonts w:ascii="Calibri" w:hAnsi="Calibri" w:cs="Times New Roman"/>
           <w:sz w:val="24"/>
           <w:szCs w:val="24"/>
           <w:u w:val="single"/>
         </w:rPr>
-        <w:t>Sensor Server:</w:t>
-      </w:r>
-    </w:p>
-    <w:p>
-      <w:pPr>
-        <w:rPr>
-          <w:rFonts w:ascii="Calibri" w:hAnsi="Calibri" w:cs="Times New Roman"/>
-          <w:sz w:val="24"/>
-          <w:szCs w:val="24"/>
-        </w:rPr>
-      </w:pPr>
-      <w:r>
-        <w:rPr>
-          <w:rFonts w:ascii="Calibri" w:hAnsi="Calibri" w:cs="Times New Roman"/>
-          <w:sz w:val="24"/>
-          <w:szCs w:val="24"/>
-        </w:rPr>
-        <w:t xml:space="preserve">The sensor </w:t>
-      </w:r>
-      <w:r>
-        <w:rPr>
-          <w:rFonts w:ascii="Calibri" w:hAnsi="Calibri" w:cs="Times New Roman"/>
-          <w:sz w:val="24"/>
-          <w:szCs w:val="24"/>
-        </w:rPr>
-        <w:t xml:space="preserve">server </w:t>
-      </w:r>
-      <w:r>
-        <w:rPr>
-          <w:rFonts w:ascii="Calibri" w:hAnsi="Calibri" w:cs="Times New Roman"/>
-          <w:sz w:val="24"/>
-          <w:szCs w:val="24"/>
-        </w:rPr>
-        <w:t xml:space="preserve">consists of two modules which are distance sensor which is used to measure the lengths of the actuator and the Angle server which is used to measure the pitch, roll and yaw values of the chair movement. The sensor server retrieves the distance and the angle values and sends it to the monitor to compare it with the commanded data and measure the error of the system. </w:t>
-      </w:r>
-    </w:p>
-    <w:p>
-      <w:pPr>
+      </w:pPr>
+      <w:r>
         <w:rPr>
           <w:rFonts w:ascii="Calibri" w:hAnsi="Calibri" w:cs="Times New Roman"/>
           <w:sz w:val="24"/>
           <w:szCs w:val="24"/>
           <w:u w:val="single"/>
         </w:rPr>
-      </w:pPr>
-      <w:r>
+        <w:t>Sensor Server:</w:t>
+      </w:r>
+    </w:p>
+    <w:p>
+      <w:pPr>
+        <w:rPr>
+          <w:rFonts w:ascii="Calibri" w:hAnsi="Calibri" w:cs="Times New Roman"/>
+          <w:sz w:val="24"/>
+          <w:szCs w:val="24"/>
+        </w:rPr>
+      </w:pPr>
+      <w:r>
+        <w:rPr>
+          <w:rFonts w:ascii="Calibri" w:hAnsi="Calibri" w:cs="Times New Roman"/>
+          <w:sz w:val="24"/>
+          <w:szCs w:val="24"/>
+        </w:rPr>
+        <w:t xml:space="preserve">The sensor </w:t>
+      </w:r>
+      <w:r>
+        <w:rPr>
+          <w:rFonts w:ascii="Calibri" w:hAnsi="Calibri" w:cs="Times New Roman"/>
+          <w:sz w:val="24"/>
+          <w:szCs w:val="24"/>
+        </w:rPr>
+        <w:t xml:space="preserve">server </w:t>
+      </w:r>
+      <w:r>
+        <w:rPr>
+          <w:rFonts w:ascii="Calibri" w:hAnsi="Calibri" w:cs="Times New Roman"/>
+          <w:sz w:val="24"/>
+          <w:szCs w:val="24"/>
+        </w:rPr>
+        <w:t xml:space="preserve">consists of two modules which are distance sensor which is used to measure the lengths of the actuator and the Angle server which is used to measure the pitch, roll and yaw values of the chair movement. The sensor server retrieves the distance and the angle values and sends it to the monitor to compare it with the commanded data and measure the error of the system. </w:t>
+      </w:r>
+    </w:p>
+    <w:p>
+      <w:pPr>
+        <w:rPr>
+          <w:rFonts w:ascii="Calibri" w:hAnsi="Calibri" w:cs="Times New Roman"/>
+          <w:sz w:val="24"/>
+          <w:szCs w:val="24"/>
+        </w:rPr>
+      </w:pPr>
+    </w:p>
+    <w:p>
+      <w:pPr>
         <w:rPr>
           <w:rFonts w:ascii="Calibri" w:hAnsi="Calibri" w:cs="Times New Roman"/>
           <w:sz w:val="24"/>
           <w:szCs w:val="24"/>
           <w:u w:val="single"/>
         </w:rPr>
-        <w:t>Distance sensor</w:t>
-      </w:r>
+      </w:pPr>
       <w:r>
         <w:rPr>
           <w:rFonts w:ascii="Calibri" w:hAnsi="Calibri" w:cs="Times New Roman"/>
@@ -678,7 +687,7 @@
           <w:szCs w:val="24"/>
           <w:u w:val="single"/>
         </w:rPr>
-        <w:t>:</w:t>
+        <w:t>Distance sensor</w:t>
       </w:r>
       <w:r>
         <w:rPr>
@@ -687,119 +696,128 @@
           <w:szCs w:val="24"/>
           <w:u w:val="single"/>
         </w:rPr>
-        <w:t xml:space="preserve"> </w:t>
-      </w:r>
-    </w:p>
-    <w:p>
+        <w:t>:</w:t>
+      </w:r>
       <w:r>
         <w:rPr>
           <w:rFonts w:ascii="Calibri" w:hAnsi="Calibri" w:cs="Times New Roman"/>
           <w:sz w:val="24"/>
           <w:szCs w:val="24"/>
-        </w:rPr>
-        <w:t>The Distance sensor is a module that reads six distance</w:t>
-      </w:r>
+          <w:u w:val="single"/>
+        </w:rPr>
+        <w:t xml:space="preserve"> </w:t>
+      </w:r>
+    </w:p>
+    <w:p>
       <w:r>
         <w:rPr>
           <w:rFonts w:ascii="Calibri" w:hAnsi="Calibri" w:cs="Times New Roman"/>
           <w:sz w:val="24"/>
           <w:szCs w:val="24"/>
         </w:rPr>
-        <w:t xml:space="preserve"> sensor values using </w:t>
-      </w:r>
-      <w:r>
-        <w:t>the Mega Arduino board. T</w:t>
-      </w:r>
-      <w:r>
-        <w:t>he mega reads</w:t>
-      </w:r>
-      <w:r>
-        <w:t xml:space="preserve"> the six</w:t>
-      </w:r>
-      <w:r>
-        <w:t xml:space="preserve"> distance</w:t>
-      </w:r>
-      <w:r>
-        <w:t xml:space="preserve"> sensor</w:t>
-      </w:r>
-      <w:r>
-        <w:t xml:space="preserve"> values using softwareSerial. </w:t>
-      </w:r>
-    </w:p>
-    <w:p>
-      <w:r>
-        <w:t xml:space="preserve">The format of sending the data is as it follows: </w:t>
-      </w:r>
-    </w:p>
-    <w:p>
-      <w:pPr>
-        <w:jc w:val="both"/>
-      </w:pPr>
-      <w:r>
-        <w:t>H xxxx, xxxx, xxxx, xxxx, xxxx, xxxx, \n</w:t>
-      </w:r>
-    </w:p>
-    <w:p>
-      <w:pPr>
-        <w:jc w:val="both"/>
-      </w:pPr>
-      <w:r>
-        <w:t>The format starts with an H, six length values separated by commas and ending with \n trailer and send</w:t>
-      </w:r>
-      <w:r>
-        <w:t>s</w:t>
-      </w:r>
-      <w:r>
-        <w:t xml:space="preserve"> this to Uno on the specified port. XXXX represents integer values between 300mm and 1000mm. A value of zero will be sent </w:t>
-      </w:r>
-      <w:r>
-        <w:t>if the sensor is not connected.</w:t>
-      </w:r>
-    </w:p>
-    <w:p>
-      <w:r>
-        <w:t>Th</w:t>
-      </w:r>
-      <w:r>
-        <w:t>e first thing that the code does</w:t>
-      </w:r>
-      <w:r>
-        <w:t xml:space="preserve"> is to clear the strings and it adds a H as header. Then it reads the six sensor values and </w:t>
-      </w:r>
-      <w:r>
-        <w:t xml:space="preserve">send it to the angle server. </w:t>
-      </w:r>
-      <w:r>
-        <w:t xml:space="preserve"> if a sensor is not </w:t>
-      </w:r>
-      <w:r>
-        <w:t>connected then it will send a 0 value</w:t>
-      </w:r>
-      <w:r>
-        <w:t xml:space="preserve">. </w:t>
-      </w:r>
-      <w:r>
-        <w:t>The data will be sent as soon as it is available.</w:t>
-      </w:r>
-    </w:p>
-    <w:p>
-      <w:r>
-        <w:t xml:space="preserve">To test whether the distance sensors are connected a resistor is used to check if </w:t>
-      </w:r>
-      <w:r>
-        <w:t>the</w:t>
-      </w:r>
-      <w:r>
-        <w:t xml:space="preserve"> pin is high (connected) or low (not connected) thus to stop the softwareserial ports from being on the floating status.</w:t>
-      </w:r>
-    </w:p>
-    <w:p>
-      <w:pPr>
+        <w:t>The Distance sensor is a module that reads six distance</w:t>
+      </w:r>
+      <w:r>
         <w:rPr>
           <w:rFonts w:ascii="Calibri" w:hAnsi="Calibri" w:cs="Times New Roman"/>
           <w:sz w:val="24"/>
           <w:szCs w:val="24"/>
         </w:rPr>
+        <w:t xml:space="preserve"> sensor values using </w:t>
+      </w:r>
+      <w:r>
+        <w:t>the Mega Arduino board. T</w:t>
+      </w:r>
+      <w:r>
+        <w:t>he mega reads</w:t>
+      </w:r>
+      <w:r>
+        <w:t xml:space="preserve"> the six</w:t>
+      </w:r>
+      <w:r>
+        <w:t xml:space="preserve"> distance</w:t>
+      </w:r>
+      <w:r>
+        <w:t xml:space="preserve"> sensor</w:t>
+      </w:r>
+      <w:r>
+        <w:t xml:space="preserve"> values using softwareSerial. </w:t>
+      </w:r>
+    </w:p>
+    <w:p>
+      <w:r>
+        <w:t xml:space="preserve">The format of sending the data is as it follows: </w:t>
+      </w:r>
+    </w:p>
+    <w:p>
+      <w:pPr>
+        <w:jc w:val="both"/>
+      </w:pPr>
+      <w:r>
+        <w:t>H xxxx, xxxx, xxxx, xxxx, xxxx, xxxx, \n</w:t>
+      </w:r>
+    </w:p>
+    <w:p>
+      <w:pPr>
+        <w:jc w:val="both"/>
+      </w:pPr>
+      <w:r>
+        <w:t>The format starts with an H, six length values separated by commas and ending with \n trailer and send</w:t>
+      </w:r>
+      <w:r>
+        <w:t>s</w:t>
+      </w:r>
+      <w:r>
+        <w:t xml:space="preserve"> this to Uno on the specified port. XXXX represents integer values between 300mm and 1000mm. A value of zero will be sent </w:t>
+      </w:r>
+      <w:r>
+        <w:t>if the sensor is not connected.</w:t>
+      </w:r>
+    </w:p>
+    <w:p>
+      <w:r>
+        <w:t>Th</w:t>
+      </w:r>
+      <w:r>
+        <w:t>e first thing that the code does</w:t>
+      </w:r>
+      <w:r>
+        <w:t xml:space="preserve"> is to clear the strings and it adds a H as header. Then it reads the six sensor values and </w:t>
+      </w:r>
+      <w:r>
+        <w:t xml:space="preserve">send it to the angle server. </w:t>
+      </w:r>
+      <w:r>
+        <w:t xml:space="preserve"> if a sensor is not </w:t>
+      </w:r>
+      <w:r>
+        <w:t>connected then it will send a 0 value</w:t>
+      </w:r>
+      <w:r>
+        <w:t xml:space="preserve">. </w:t>
+      </w:r>
+      <w:r>
+        <w:t>The data will be sent as soon as it is available.</w:t>
+      </w:r>
+    </w:p>
+    <w:p>
+      <w:r>
+        <w:t xml:space="preserve">To test whether the distance sensors are connected a resistor is used to check if </w:t>
+      </w:r>
+      <w:r>
+        <w:t>the</w:t>
+      </w:r>
+      <w:r>
+        <w:t xml:space="preserve"> pin is high (connected) or low (not connected) thus to stop the softwareserial ports from being on the floating status.</w:t>
+      </w:r>
+    </w:p>
+    <w:p>
+      <w:pPr>
+        <w:rPr>
+          <w:rFonts w:ascii="Calibri" w:hAnsi="Calibri" w:cs="Times New Roman"/>
+          <w:sz w:val="24"/>
+          <w:szCs w:val="24"/>
+        </w:rPr>
       </w:pPr>
     </w:p>
     <w:p>
@@ -889,134 +907,134 @@
         <w:t xml:space="preserve"> values.</w:t>
       </w:r>
     </w:p>
+    <w:p>
+      <w:pPr>
+        <w:rPr>
+          <w:rFonts w:ascii="Calibri" w:hAnsi="Calibri" w:cs="Times New Roman"/>
+        </w:rPr>
+      </w:pPr>
+      <w:r>
+        <w:rPr>
+          <w:rFonts w:ascii="Calibri" w:hAnsi="Calibri" w:cs="Times New Roman"/>
+        </w:rPr>
+        <w:t>The format of</w:t>
+      </w:r>
+      <w:r>
+        <w:rPr>
+          <w:rFonts w:ascii="Calibri" w:hAnsi="Calibri" w:cs="Times New Roman"/>
+        </w:rPr>
+        <w:t xml:space="preserve"> sending</w:t>
+      </w:r>
+      <w:r>
+        <w:rPr>
+          <w:rFonts w:ascii="Calibri" w:hAnsi="Calibri" w:cs="Times New Roman"/>
+        </w:rPr>
+        <w:t xml:space="preserve"> the combined data to the monitor is as</w:t>
+      </w:r>
+      <w:r>
+        <w:rPr>
+          <w:rFonts w:ascii="Calibri" w:hAnsi="Calibri" w:cs="Times New Roman"/>
+        </w:rPr>
+        <w:t xml:space="preserve"> fol</w:t>
+      </w:r>
+      <w:r>
+        <w:rPr>
+          <w:rFonts w:ascii="Calibri" w:hAnsi="Calibri" w:cs="Times New Roman"/>
+        </w:rPr>
+        <w:t>l</w:t>
+      </w:r>
+      <w:r>
+        <w:rPr>
+          <w:rFonts w:ascii="Calibri" w:hAnsi="Calibri" w:cs="Times New Roman"/>
+        </w:rPr>
+        <w:t>ows:</w:t>
+      </w:r>
+    </w:p>
+    <w:p>
+      <w:pPr>
+        <w:jc w:val="both"/>
+      </w:pPr>
+      <w:r>
+        <w:t>H</w:t>
+      </w:r>
+      <w:r>
+        <w:t>,</w:t>
+      </w:r>
+      <w:r>
+        <w:t xml:space="preserve">  xxxx, xxxx, xxxx, xxxx, xxxx, xxxx, yyyy, yyyy, yyyy, /n</w:t>
+      </w:r>
+    </w:p>
+    <w:p>
+      <w:pPr>
+        <w:jc w:val="both"/>
+      </w:pPr>
+      <w:r>
+        <w:t xml:space="preserve">Where the xxxx represents ASCI digits for the actuator lengths and the yyyy represents floating point numbers for the angles </w:t>
+      </w:r>
+      <w:r>
+        <w:t>separating by commas and ending with \n trailer.</w:t>
+      </w:r>
+    </w:p>
+    <w:p>
+      <w:r>
+        <w:t>Th</w:t>
+      </w:r>
+      <w:r>
+        <w:t xml:space="preserve">e first thing that the code does is to clear the strings and </w:t>
+      </w:r>
+      <w:r>
+        <w:t xml:space="preserve">waits for </w:t>
+      </w:r>
+      <w:r>
+        <w:t>character and if the cha</w:t>
+      </w:r>
+      <w:r>
+        <w:t>racter is</w:t>
+      </w:r>
+      <w:r>
+        <w:t xml:space="preserve"> </w:t>
+      </w:r>
+      <w:r>
+        <w:t xml:space="preserve">a H </w:t>
+      </w:r>
+      <w:r>
+        <w:t xml:space="preserve">then it read the distance data until it receive /n otherwise it waits until it receives H </w:t>
+      </w:r>
+      <w:r>
+        <w:t xml:space="preserve">. </w:t>
+      </w:r>
+      <w:r>
+        <w:t>once it receives /n it returns</w:t>
+      </w:r>
+      <w:r>
+        <w:t xml:space="preserve"> the sensor data</w:t>
+      </w:r>
+      <w:r>
+        <w:t>.</w:t>
+      </w:r>
+      <w:r>
+        <w:t xml:space="preserve"> </w:t>
+      </w:r>
+      <w:r>
+        <w:t>A</w:t>
+      </w:r>
+      <w:r>
+        <w:t>fter that it combines with angular data and send</w:t>
+      </w:r>
+      <w:r>
+        <w:t>s</w:t>
+      </w:r>
+      <w:r>
+        <w:t xml:space="preserve"> it to monitor.</w:t>
+      </w:r>
+      <w:r>
+        <w:t xml:space="preserve"> The system will send the combined data as soon as it is available.</w:t>
+      </w:r>
+      <w:r>
+        <w:t xml:space="preserve"> </w:t>
+      </w:r>
+    </w:p>
     <w:p/>
-    <w:p>
-      <w:pPr>
-        <w:rPr>
-          <w:rFonts w:ascii="Calibri" w:hAnsi="Calibri" w:cs="Times New Roman"/>
-        </w:rPr>
-      </w:pPr>
-      <w:r>
-        <w:rPr>
-          <w:rFonts w:ascii="Calibri" w:hAnsi="Calibri" w:cs="Times New Roman"/>
-        </w:rPr>
-        <w:t>The format of</w:t>
-      </w:r>
-      <w:r>
-        <w:rPr>
-          <w:rFonts w:ascii="Calibri" w:hAnsi="Calibri" w:cs="Times New Roman"/>
-        </w:rPr>
-        <w:t xml:space="preserve"> sending</w:t>
-      </w:r>
-      <w:r>
-        <w:rPr>
-          <w:rFonts w:ascii="Calibri" w:hAnsi="Calibri" w:cs="Times New Roman"/>
-        </w:rPr>
-        <w:t xml:space="preserve"> the combined data to the monitor is as</w:t>
-      </w:r>
-      <w:r>
-        <w:rPr>
-          <w:rFonts w:ascii="Calibri" w:hAnsi="Calibri" w:cs="Times New Roman"/>
-        </w:rPr>
-        <w:t xml:space="preserve"> fol</w:t>
-      </w:r>
-      <w:r>
-        <w:rPr>
-          <w:rFonts w:ascii="Calibri" w:hAnsi="Calibri" w:cs="Times New Roman"/>
-        </w:rPr>
-        <w:t>l</w:t>
-      </w:r>
-      <w:r>
-        <w:rPr>
-          <w:rFonts w:ascii="Calibri" w:hAnsi="Calibri" w:cs="Times New Roman"/>
-        </w:rPr>
-        <w:t>ows:</w:t>
-      </w:r>
-    </w:p>
-    <w:p>
-      <w:pPr>
-        <w:jc w:val="both"/>
-      </w:pPr>
-      <w:r>
-        <w:t>H</w:t>
-      </w:r>
-      <w:r>
-        <w:t>,</w:t>
-      </w:r>
-      <w:r>
-        <w:t xml:space="preserve">  xxxx, xxxx, xxxx, xxxx, xxxx, xxxx, yyyy, yyyy, yyyy, /n</w:t>
-      </w:r>
-    </w:p>
-    <w:p>
-      <w:pPr>
-        <w:jc w:val="both"/>
-      </w:pPr>
-      <w:r>
-        <w:t xml:space="preserve">Where the xxxx represents ASCI digits for the actuator lengths and the yyyy represents floating point numbers for the angles </w:t>
-      </w:r>
-      <w:r>
-        <w:t>separating by commas and ending with \n trailer.</w:t>
-      </w:r>
-    </w:p>
-    <w:p>
-      <w:r>
-        <w:t>Th</w:t>
-      </w:r>
-      <w:r>
-        <w:t xml:space="preserve">e first thing that the code does is to clear the strings and </w:t>
-      </w:r>
-      <w:r>
-        <w:t xml:space="preserve">waits for </w:t>
-      </w:r>
-      <w:r>
-        <w:t>character and if the cha</w:t>
-      </w:r>
-      <w:r>
-        <w:t>racter is</w:t>
-      </w:r>
-      <w:r>
-        <w:t xml:space="preserve"> </w:t>
-      </w:r>
-      <w:r>
-        <w:t xml:space="preserve">a H </w:t>
-      </w:r>
-      <w:r>
-        <w:t xml:space="preserve">then it read the distance data until it receive /n otherwise it waits until it receives H </w:t>
-      </w:r>
-      <w:r>
-        <w:t xml:space="preserve">. </w:t>
-      </w:r>
-      <w:r>
-        <w:t>once it receives /n it returns</w:t>
-      </w:r>
-      <w:r>
-        <w:t xml:space="preserve"> the sensor data</w:t>
-      </w:r>
-      <w:r>
-        <w:t>.</w:t>
-      </w:r>
-      <w:r>
-        <w:t xml:space="preserve"> </w:t>
-      </w:r>
-      <w:r>
-        <w:t>A</w:t>
-      </w:r>
-      <w:r>
-        <w:t>fter that it combines with angular data and send</w:t>
-      </w:r>
-      <w:r>
-        <w:t>s</w:t>
-      </w:r>
-      <w:r>
-        <w:t xml:space="preserve"> it to monitor.</w:t>
-      </w:r>
-      <w:r>
-        <w:t xml:space="preserve"> The system will send the combined data as soon as it is available.</w:t>
-      </w:r>
-      <w:r>
-        <w:t xml:space="preserve"> </w:t>
-      </w:r>
-    </w:p>
     <w:p>
       <w:pPr>
         <w:pStyle w:val="Heading2"/>
@@ -1060,6 +1078,7 @@
         <w:t>The hardware used for this system are mainly in the sensor server which consists of distance sensors, Arduino Mega and Arduino Uno and an angle monitor hardware module called jy901.</w:t>
       </w:r>
     </w:p>
+    <w:p/>
     <w:p>
       <w:pPr>
         <w:rPr>
@@ -1462,6 +1481,14 @@
         <w:spacing w:after="0"/>
         <w:rPr>
           <w:rFonts w:cstheme="minorHAnsi"/>
+        </w:rPr>
+      </w:pPr>
+    </w:p>
+    <w:p>
+      <w:pPr>
+        <w:spacing w:after="0"/>
+        <w:rPr>
+          <w:rFonts w:cstheme="minorHAnsi"/>
           <w:u w:val="single"/>
         </w:rPr>
       </w:pPr>
@@ -1576,6 +1603,53 @@
           <w:rFonts w:cstheme="minorHAnsi"/>
         </w:rPr>
       </w:pPr>
+      <w:r>
+        <w:rPr>
+          <w:noProof/>
+        </w:rPr>
+        <w:drawing>
+          <wp:inline distT="0" distB="0" distL="0" distR="0" wp14:anchorId="0273E2AF" wp14:editId="2DE7C74C">
+            <wp:extent cx="5257800" cy="4400550"/>
+            <wp:effectExtent l="0" t="0" r="0" b="0"/>
+            <wp:docPr id="4" name="Picture 4"/>
+            <wp:cNvGraphicFramePr>
+              <a:graphicFrameLocks xmlns:a="http://schemas.openxmlformats.org/drawingml/2006/main" noChangeAspect="1"/>
+            </wp:cNvGraphicFramePr>
+            <a:graphic xmlns:a="http://schemas.openxmlformats.org/drawingml/2006/main">
+              <a:graphicData uri="http://schemas.openxmlformats.org/drawingml/2006/picture">
+                <pic:pic xmlns:pic="http://schemas.openxmlformats.org/drawingml/2006/picture">
+                  <pic:nvPicPr>
+                    <pic:cNvPr id="1" name=""/>
+                    <pic:cNvPicPr/>
+                  </pic:nvPicPr>
+                  <pic:blipFill rotWithShape="1">
+                    <a:blip r:embed="rId11"/>
+                    <a:srcRect l="11259" t="27456" r="66586" b="25240"/>
+                    <a:stretch/>
+                  </pic:blipFill>
+                  <pic:spPr bwMode="auto">
+                    <a:xfrm>
+                      <a:off x="0" y="0"/>
+                      <a:ext cx="5257800" cy="4400550"/>
+                    </a:xfrm>
+                    <a:prstGeom prst="rect">
+                      <a:avLst/>
+                    </a:prstGeom>
+                    <a:ln>
+                      <a:noFill/>
+                    </a:ln>
+                    <a:extLst>
+                      <a:ext uri="{53640926-AAD7-44D8-BBD7-CCE9431645EC}">
+                        <a14:shadowObscured xmlns:a14="http://schemas.microsoft.com/office/drawing/2010/main"/>
+                      </a:ext>
+                    </a:extLst>
+                  </pic:spPr>
+                </pic:pic>
+              </a:graphicData>
+            </a:graphic>
+          </wp:inline>
+        </w:drawing>
+      </w:r>
     </w:p>
     <w:p>
       <w:pPr>
@@ -1604,14 +1678,24 @@
     <w:p>
       <w:pPr>
         <w:spacing w:after="0"/>
-        <w:rPr>
-          <w:rFonts w:cstheme="minorHAnsi"/>
-        </w:rPr>
-      </w:pPr>
+        <w:jc w:val="center"/>
+        <w:rPr>
+          <w:rFonts w:cstheme="minorHAnsi"/>
+          <w:b/>
+        </w:rPr>
+      </w:pPr>
+      <w:r>
+        <w:rPr>
+          <w:rFonts w:cstheme="minorHAnsi"/>
+          <w:b/>
+        </w:rPr>
+        <w:t>Figure 1</w:t>
+      </w:r>
     </w:p>
     <w:p>
       <w:pPr>
         <w:spacing w:after="0"/>
+        <w:jc w:val="center"/>
         <w:rPr>
           <w:rFonts w:cstheme="minorHAnsi"/>
         </w:rPr>
@@ -1638,8 +1722,23 @@
         <w:spacing w:after="0"/>
         <w:rPr>
           <w:rFonts w:cstheme="minorHAnsi"/>
-        </w:rPr>
-      </w:pPr>
+          <w:u w:val="single"/>
+        </w:rPr>
+      </w:pPr>
+      <w:r>
+        <w:rPr>
+          <w:rFonts w:cstheme="minorHAnsi"/>
+          <w:u w:val="single"/>
+        </w:rPr>
+        <w:t>Arduino Uno</w:t>
+      </w:r>
+      <w:r>
+        <w:rPr>
+          <w:rFonts w:cstheme="minorHAnsi"/>
+          <w:u w:val="single"/>
+        </w:rPr>
+        <w:t>:</w:t>
+      </w:r>
     </w:p>
     <w:p>
       <w:pPr>
@@ -1648,91 +1747,22 @@
           <w:rFonts w:cstheme="minorHAnsi"/>
         </w:rPr>
       </w:pPr>
-    </w:p>
-    <w:p>
-      <w:pPr>
-        <w:spacing w:after="0"/>
-        <w:rPr>
-          <w:rFonts w:cstheme="minorHAnsi"/>
-        </w:rPr>
-      </w:pPr>
-    </w:p>
-    <w:p>
-      <w:pPr>
-        <w:spacing w:after="0"/>
-        <w:rPr>
-          <w:rFonts w:cstheme="minorHAnsi"/>
-        </w:rPr>
-      </w:pPr>
-    </w:p>
-    <w:p>
-      <w:pPr>
-        <w:spacing w:after="0"/>
-        <w:rPr>
-          <w:rFonts w:cstheme="minorHAnsi"/>
-        </w:rPr>
-      </w:pPr>
-      <w:r>
-        <w:rPr>
-          <w:rFonts w:cstheme="minorHAnsi"/>
-        </w:rPr>
+      <w:r>
+        <w:rPr>
+          <w:rFonts w:cstheme="minorHAnsi"/>
+        </w:rPr>
+        <w:t>This is a microcontroller board based on the ATmega328p (data sheet). It has 14 digital input/output pins (of which 6 can be used as PWM outputs), 6 analog inputs, a 16 MHz quartz crystal, a USB connection, a power jack, an ICSP header and a reset button. For</w:t>
+      </w:r>
+      <w:r>
+        <w:rPr>
+          <w:rFonts w:cstheme="minorHAnsi"/>
+        </w:rPr>
+        <w:t xml:space="preserve"> further detail</w:t>
+      </w:r>
+      <w:r>
         <w:t xml:space="preserve"> </w:t>
       </w:r>
-    </w:p>
-    <w:p>
-      <w:pPr>
-        <w:spacing w:after="0"/>
-        <w:rPr>
-          <w:rFonts w:cstheme="minorHAnsi"/>
-        </w:rPr>
-      </w:pPr>
-    </w:p>
-    <w:p>
-      <w:pPr>
-        <w:spacing w:after="0"/>
-        <w:rPr>
-          <w:rFonts w:cstheme="minorHAnsi"/>
-          <w:u w:val="single"/>
-        </w:rPr>
-      </w:pPr>
-      <w:r>
-        <w:rPr>
-          <w:rFonts w:cstheme="minorHAnsi"/>
-          <w:u w:val="single"/>
-        </w:rPr>
-        <w:t>Arduino Uno</w:t>
-      </w:r>
-      <w:r>
-        <w:rPr>
-          <w:rFonts w:cstheme="minorHAnsi"/>
-          <w:u w:val="single"/>
-        </w:rPr>
-        <w:t>:</w:t>
-      </w:r>
-    </w:p>
-    <w:p>
-      <w:pPr>
-        <w:spacing w:after="0"/>
-        <w:rPr>
-          <w:rFonts w:cstheme="minorHAnsi"/>
-        </w:rPr>
-      </w:pPr>
-      <w:r>
-        <w:rPr>
-          <w:rFonts w:cstheme="minorHAnsi"/>
-        </w:rPr>
-        <w:t>This is a microcontroller board based on the ATmega328p (data sheet). It has 14 digital input/output pins (of which 6 can be used as PWM outputs), 6 analog inputs, a 16 MHz quartz crystal, a USB connection, a power jack, an ICSP header and a reset button. For</w:t>
-      </w:r>
-      <w:r>
-        <w:rPr>
-          <w:rFonts w:cstheme="minorHAnsi"/>
-        </w:rPr>
-        <w:t xml:space="preserve"> further detail</w:t>
-      </w:r>
-      <w:r>
-        <w:t xml:space="preserve"> </w:t>
-      </w:r>
-      <w:hyperlink r:id="rId11" w:history="1">
+      <w:hyperlink r:id="rId12" w:history="1">
         <w:r>
           <w:rPr>
             <w:rStyle w:val="Hyperlink"/>
@@ -1827,7 +1857,7 @@
                     </pic:cNvPicPr>
                   </pic:nvPicPr>
                   <pic:blipFill>
-                    <a:blip r:embed="rId12">
+                    <a:blip r:embed="rId13">
                       <a:extLst>
                         <a:ext uri="{28A0092B-C50C-407E-A947-70E740481C1C}">
                           <a14:useLocalDpi xmlns:a14="http://schemas.microsoft.com/office/drawing/2010/main" val="0"/>
@@ -1956,6 +1986,72 @@
           <w:rFonts w:cstheme="minorHAnsi"/>
         </w:rPr>
       </w:pPr>
+    </w:p>
+    <w:p>
+      <w:pPr>
+        <w:spacing w:after="0"/>
+        <w:rPr>
+          <w:rFonts w:cstheme="minorHAnsi"/>
+        </w:rPr>
+      </w:pPr>
+    </w:p>
+    <w:p>
+      <w:pPr>
+        <w:spacing w:after="0"/>
+        <w:rPr>
+          <w:rFonts w:cstheme="minorHAnsi"/>
+        </w:rPr>
+      </w:pPr>
+    </w:p>
+    <w:p>
+      <w:pPr>
+        <w:spacing w:after="0"/>
+        <w:rPr>
+          <w:rFonts w:cstheme="minorHAnsi"/>
+        </w:rPr>
+      </w:pPr>
+    </w:p>
+    <w:p>
+      <w:pPr>
+        <w:spacing w:after="0"/>
+        <w:rPr>
+          <w:rFonts w:cstheme="minorHAnsi"/>
+        </w:rPr>
+      </w:pPr>
+    </w:p>
+    <w:p>
+      <w:pPr>
+        <w:spacing w:after="0"/>
+        <w:rPr>
+          <w:rFonts w:cstheme="minorHAnsi"/>
+        </w:rPr>
+      </w:pPr>
+    </w:p>
+    <w:p>
+      <w:pPr>
+        <w:spacing w:after="0"/>
+        <w:rPr>
+          <w:rFonts w:cstheme="minorHAnsi"/>
+        </w:rPr>
+      </w:pPr>
+    </w:p>
+    <w:p>
+      <w:pPr>
+        <w:spacing w:after="0"/>
+        <w:rPr>
+          <w:rFonts w:cstheme="minorHAnsi"/>
+        </w:rPr>
+      </w:pPr>
+    </w:p>
+    <w:p>
+      <w:pPr>
+        <w:spacing w:after="0"/>
+        <w:rPr>
+          <w:rFonts w:cstheme="minorHAnsi"/>
+        </w:rPr>
+      </w:pPr>
+      <w:bookmarkStart w:id="4" w:name="_GoBack"/>
+      <w:bookmarkEnd w:id="4"/>
     </w:p>
     <w:p>
       <w:pPr>
@@ -2277,8 +2373,8 @@
       </w:r>
     </w:p>
     <w:p>
-      <w:bookmarkStart w:id="4" w:name="_Toc477886065"/>
-      <w:bookmarkEnd w:id="4"/>
+      <w:bookmarkStart w:id="5" w:name="_Toc477886065"/>
+      <w:bookmarkEnd w:id="5"/>
       <w:r>
         <w:rPr>
           <w:noProof/>
@@ -2758,11 +2854,9 @@
           <w:tab w:val="left" w:pos="6198"/>
         </w:tabs>
       </w:pPr>
-      <w:bookmarkStart w:id="5" w:name="_GoBack"/>
-      <w:bookmarkEnd w:id="5"/>
     </w:p>
     <w:sectPr>
-      <w:footerReference w:type="default" r:id="rId13"/>
+      <w:footerReference w:type="default" r:id="rId14"/>
       <w:pgSz w:w="12240" w:h="15840"/>
       <w:pgMar w:top="1440" w:right="1440" w:bottom="1440" w:left="1440" w:header="720" w:footer="720" w:gutter="0"/>
       <w:cols w:space="720"/>
@@ -4608,7 +4702,7 @@
 </file>
 
 <file path=customXml/itemProps1.xml><?xml version="1.0" encoding="utf-8"?>
-<ds:datastoreItem xmlns:ds="http://schemas.openxmlformats.org/officeDocument/2006/customXml" ds:itemID="{DB856153-0898-40D8-B33F-14C99B1378F6}">
+<ds:datastoreItem xmlns:ds="http://schemas.openxmlformats.org/officeDocument/2006/customXml" ds:itemID="{97CBA53C-4195-41A3-8A65-E79AA000895D}">
   <ds:schemaRefs>
     <ds:schemaRef ds:uri="http://schemas.openxmlformats.org/officeDocument/2006/bibliography"/>
   </ds:schemaRefs>

</xml_diff>

<commit_message>
Changed the heading of each document
</commit_message>
<xml_diff>
--- a/Documents/Design_document.docx
+++ b/Documents/Design_document.docx
@@ -91,6 +91,26 @@
           <w:sz w:val="56"/>
           <w:szCs w:val="56"/>
         </w:rPr>
+        <w:t>MIDDLESEX PLATFORM MEASURING SYSTEM</w:t>
+      </w:r>
+      <w:bookmarkStart w:id="2" w:name="_GoBack"/>
+      <w:bookmarkEnd w:id="2"/>
+    </w:p>
+    <w:p>
+      <w:pPr>
+        <w:jc w:val="center"/>
+        <w:rPr>
+          <w:rFonts w:ascii="Constantia" w:hAnsi="Constantia"/>
+          <w:sz w:val="56"/>
+          <w:szCs w:val="56"/>
+        </w:rPr>
+      </w:pPr>
+      <w:r>
+        <w:rPr>
+          <w:rFonts w:ascii="Constantia" w:hAnsi="Constantia"/>
+          <w:sz w:val="56"/>
+          <w:szCs w:val="56"/>
+        </w:rPr>
         <w:t xml:space="preserve">DESIGN DOCUMENT </w:t>
       </w:r>
     </w:p>
@@ -258,7 +278,7 @@
         </w:rPr>
         <w:t xml:space="preserve"> MARCH 2018</w:t>
       </w:r>
-      <w:bookmarkStart w:id="2" w:name="_Toc477886063"/>
+      <w:bookmarkStart w:id="3" w:name="_Toc477886063"/>
     </w:p>
     <w:p>
       <w:pPr>
@@ -290,7 +310,7 @@
         </w:rPr>
         <w:t>System Overview:</w:t>
       </w:r>
-      <w:bookmarkEnd w:id="2"/>
+      <w:bookmarkEnd w:id="3"/>
     </w:p>
     <w:p>
       <w:pPr>
@@ -1044,7 +1064,7 @@
           <w:szCs w:val="32"/>
         </w:rPr>
       </w:pPr>
-      <w:bookmarkStart w:id="3" w:name="_Toc477886064"/>
+      <w:bookmarkStart w:id="4" w:name="_Toc477886064"/>
       <w:r>
         <w:rPr>
           <w:rFonts w:ascii="Calibri" w:hAnsi="Calibri"/>
@@ -1071,7 +1091,7 @@
       </w:r>
       <w:bookmarkEnd w:id="0"/>
       <w:bookmarkEnd w:id="1"/>
-      <w:bookmarkEnd w:id="3"/>
+      <w:bookmarkEnd w:id="4"/>
     </w:p>
     <w:p>
       <w:r>
@@ -2050,8 +2070,6 @@
           <w:rFonts w:cstheme="minorHAnsi"/>
         </w:rPr>
       </w:pPr>
-      <w:bookmarkStart w:id="4" w:name="_GoBack"/>
-      <w:bookmarkEnd w:id="4"/>
     </w:p>
     <w:p>
       <w:pPr>
@@ -2372,9 +2390,9 @@
         <w:t xml:space="preserve"> </w:t>
       </w:r>
     </w:p>
-    <w:p>
-      <w:bookmarkStart w:id="5" w:name="_Toc477886065"/>
-      <w:bookmarkEnd w:id="5"/>
+    <w:bookmarkStart w:id="5" w:name="_Toc477886065"/>
+    <w:bookmarkEnd w:id="5"/>
+    <w:p>
       <w:r>
         <w:rPr>
           <w:noProof/>
@@ -4702,7 +4720,7 @@
 </file>
 
 <file path=customXml/itemProps1.xml><?xml version="1.0" encoding="utf-8"?>
-<ds:datastoreItem xmlns:ds="http://schemas.openxmlformats.org/officeDocument/2006/customXml" ds:itemID="{97CBA53C-4195-41A3-8A65-E79AA000895D}">
+<ds:datastoreItem xmlns:ds="http://schemas.openxmlformats.org/officeDocument/2006/customXml" ds:itemID="{8578CFBF-5AD1-4562-8F39-32B4D85615AA}">
   <ds:schemaRefs>
     <ds:schemaRef ds:uri="http://schemas.openxmlformats.org/officeDocument/2006/bibliography"/>
   </ds:schemaRefs>

</xml_diff>

<commit_message>
Formating changes on the documents
</commit_message>
<xml_diff>
--- a/Documents/Design_document.docx
+++ b/Documents/Design_document.docx
@@ -93,8 +93,6 @@
         </w:rPr>
         <w:t>MIDDLESEX PLATFORM MEASURING SYSTEM</w:t>
       </w:r>
-      <w:bookmarkStart w:id="2" w:name="_GoBack"/>
-      <w:bookmarkEnd w:id="2"/>
     </w:p>
     <w:p>
       <w:pPr>
@@ -203,26 +201,6 @@
         </w:rPr>
         <w:t>ANCILA ULUNGI M00517972</w:t>
       </w:r>
-    </w:p>
-    <w:p>
-      <w:pPr>
-        <w:jc w:val="center"/>
-        <w:rPr>
-          <w:rFonts w:ascii="Constantia" w:hAnsi="Constantia"/>
-          <w:sz w:val="48"/>
-          <w:szCs w:val="48"/>
-        </w:rPr>
-      </w:pPr>
-    </w:p>
-    <w:p>
-      <w:pPr>
-        <w:jc w:val="center"/>
-        <w:rPr>
-          <w:rFonts w:ascii="Constantia" w:hAnsi="Constantia"/>
-          <w:sz w:val="48"/>
-          <w:szCs w:val="48"/>
-        </w:rPr>
-      </w:pPr>
     </w:p>
     <w:p>
       <w:pPr>
@@ -278,11 +256,10 @@
         </w:rPr>
         <w:t xml:space="preserve"> MARCH 2018</w:t>
       </w:r>
-      <w:bookmarkStart w:id="3" w:name="_Toc477886063"/>
-    </w:p>
-    <w:p>
-      <w:pPr>
-        <w:jc w:val="center"/>
+      <w:bookmarkStart w:id="2" w:name="_Toc477886063"/>
+    </w:p>
+    <w:p>
+      <w:pPr>
         <w:rPr>
           <w:rFonts w:ascii="Constantia" w:hAnsi="Constantia"/>
           <w:sz w:val="40"/>
@@ -310,7 +287,7 @@
         </w:rPr>
         <w:t>System Overview:</w:t>
       </w:r>
-      <w:bookmarkEnd w:id="3"/>
+      <w:bookmarkEnd w:id="2"/>
     </w:p>
     <w:p>
       <w:pPr>
@@ -1018,7 +995,10 @@
         <w:t xml:space="preserve">a H </w:t>
       </w:r>
       <w:r>
-        <w:t xml:space="preserve">then it read the distance data until it receive /n otherwise it waits until it receives H </w:t>
+        <w:t>then it read the distance data until it receive /n otherwi</w:t>
+      </w:r>
+      <w:r>
+        <w:t>se it waits until it receives H</w:t>
       </w:r>
       <w:r>
         <w:t xml:space="preserve">. </w:t>
@@ -1064,7 +1044,7 @@
           <w:szCs w:val="32"/>
         </w:rPr>
       </w:pPr>
-      <w:bookmarkStart w:id="4" w:name="_Toc477886064"/>
+      <w:bookmarkStart w:id="3" w:name="_Toc477886064"/>
       <w:r>
         <w:rPr>
           <w:rFonts w:ascii="Calibri" w:hAnsi="Calibri"/>
@@ -1091,7 +1071,7 @@
       </w:r>
       <w:bookmarkEnd w:id="0"/>
       <w:bookmarkEnd w:id="1"/>
-      <w:bookmarkEnd w:id="4"/>
+      <w:bookmarkEnd w:id="3"/>
     </w:p>
     <w:p>
       <w:r>
@@ -2242,7 +2222,10 @@
                               </w:numPr>
                             </w:pPr>
                             <w:r>
-                              <w:t xml:space="preserve">Arranging  the data in seeding format </w:t>
+                              <w:t xml:space="preserve">Arranging </w:t>
+                            </w:r>
+                            <w:r>
+                              <w:t xml:space="preserve">the data in seeding format </w:t>
                             </w:r>
                           </w:p>
                           <w:p>
@@ -2354,7 +2337,10 @@
                         </w:numPr>
                       </w:pPr>
                       <w:r>
-                        <w:t xml:space="preserve">Arranging  the data in seeding format </w:t>
+                        <w:t xml:space="preserve">Arranging </w:t>
+                      </w:r>
+                      <w:r>
+                        <w:t xml:space="preserve">the data in seeding format </w:t>
                       </w:r>
                     </w:p>
                     <w:p>
@@ -2390,8 +2376,8 @@
         <w:t xml:space="preserve"> </w:t>
       </w:r>
     </w:p>
-    <w:bookmarkStart w:id="5" w:name="_Toc477886065"/>
-    <w:bookmarkEnd w:id="5"/>
+    <w:bookmarkStart w:id="4" w:name="_Toc477886065"/>
+    <w:bookmarkEnd w:id="4"/>
     <w:p>
       <w:r>
         <w:rPr>
@@ -2855,6 +2841,8 @@
         </w:rPr>
         <w:t>Block Diagram 1</w:t>
       </w:r>
+      <w:bookmarkStart w:id="5" w:name="_GoBack"/>
+      <w:bookmarkEnd w:id="5"/>
     </w:p>
     <w:p/>
     <w:p/>
@@ -4720,7 +4708,7 @@
 </file>
 
 <file path=customXml/itemProps1.xml><?xml version="1.0" encoding="utf-8"?>
-<ds:datastoreItem xmlns:ds="http://schemas.openxmlformats.org/officeDocument/2006/customXml" ds:itemID="{8578CFBF-5AD1-4562-8F39-32B4D85615AA}">
+<ds:datastoreItem xmlns:ds="http://schemas.openxmlformats.org/officeDocument/2006/customXml" ds:itemID="{93A8EFE4-1E80-4B23-B233-151CB967EFD4}">
   <ds:schemaRefs>
     <ds:schemaRef ds:uri="http://schemas.openxmlformats.org/officeDocument/2006/bibliography"/>
   </ds:schemaRefs>

</xml_diff>

<commit_message>
Changes added to the report
</commit_message>
<xml_diff>
--- a/Documents/Design_document.docx
+++ b/Documents/Design_document.docx
@@ -1571,22 +1571,43 @@
         <w:rPr>
           <w:rFonts w:cstheme="minorHAnsi"/>
         </w:rPr>
-        <w:t xml:space="preserve"> Within the adapter there are six connectors one for each sensor that provides power, receive serial data and the fourth pin it tests whether the sensor is connected.</w:t>
-      </w:r>
-      <w:r>
-        <w:rPr>
-          <w:rFonts w:cstheme="minorHAnsi"/>
-        </w:rPr>
-        <w:t xml:space="preserve"> Fig 1 shows the connections within the distance sensor adapter board.</w:t>
+        <w:t xml:space="preserve"> Within the adapter there are six con</w:t>
+      </w:r>
+      <w:r>
+        <w:rPr>
+          <w:rFonts w:cstheme="minorHAnsi"/>
+        </w:rPr>
+        <w:t xml:space="preserve">nectors one for each sensor. </w:t>
+      </w:r>
+      <w:r>
+        <w:rPr>
+          <w:rFonts w:cstheme="minorHAnsi"/>
+          <w:color w:val="000000"/>
+        </w:rPr>
+        <w:t>The connectors consist of four pins one provides power, ground, receive serial data and the fourth pin is to test whether the sensor is connected</w:t>
+      </w:r>
+      <w:r>
+        <w:rPr>
+          <w:rFonts w:ascii="Arial" w:hAnsi="Arial" w:cs="Arial"/>
+          <w:color w:val="000000"/>
+        </w:rPr>
+        <w:t>.</w:t>
       </w:r>
     </w:p>
     <w:p>
       <w:pPr>
         <w:spacing w:after="0"/>
         <w:rPr>
-          <w:rFonts w:cstheme="minorHAnsi"/>
-        </w:rPr>
-      </w:pPr>
+          <w:rFonts w:ascii="Arial" w:hAnsi="Arial" w:cs="Arial"/>
+          <w:color w:val="000000"/>
+        </w:rPr>
+      </w:pPr>
+      <w:r>
+        <w:rPr>
+          <w:rFonts w:cstheme="minorHAnsi"/>
+        </w:rPr>
+        <w:t>Fig 1 shows the connections within the distance sensor adapter board.</w:t>
+      </w:r>
     </w:p>
     <w:p>
       <w:pPr>
@@ -1595,6 +1616,16 @@
           <w:rFonts w:cstheme="minorHAnsi"/>
         </w:rPr>
       </w:pPr>
+    </w:p>
+    <w:p>
+      <w:pPr>
+        <w:spacing w:after="0"/>
+        <w:rPr>
+          <w:rFonts w:cstheme="minorHAnsi"/>
+        </w:rPr>
+      </w:pPr>
+      <w:bookmarkStart w:id="4" w:name="_GoBack"/>
+      <w:bookmarkEnd w:id="4"/>
     </w:p>
     <w:p>
       <w:pPr>
@@ -2376,8 +2407,8 @@
         <w:t xml:space="preserve"> </w:t>
       </w:r>
     </w:p>
-    <w:bookmarkStart w:id="4" w:name="_Toc477886065"/>
-    <w:bookmarkEnd w:id="4"/>
+    <w:bookmarkStart w:id="5" w:name="_Toc477886065"/>
+    <w:bookmarkEnd w:id="5"/>
     <w:p>
       <w:r>
         <w:rPr>
@@ -2711,7 +2742,7 @@
                               <w:jc w:val="center"/>
                             </w:pPr>
                             <w:r>
-                              <w:t>Sending sensor values to R101</w:t>
+                              <w:t>Sending sensor values to Uno</w:t>
                             </w:r>
                           </w:p>
                           <w:p>
@@ -2797,7 +2828,7 @@
                         <w:jc w:val="center"/>
                       </w:pPr>
                       <w:r>
-                        <w:t>Sending sensor values to R101</w:t>
+                        <w:t>Sending sensor values to Uno</w:t>
                       </w:r>
                     </w:p>
                     <w:p>
@@ -2841,8 +2872,6 @@
         </w:rPr>
         <w:t>Block Diagram 1</w:t>
       </w:r>
-      <w:bookmarkStart w:id="5" w:name="_GoBack"/>
-      <w:bookmarkEnd w:id="5"/>
     </w:p>
     <w:p/>
     <w:p/>
@@ -4708,7 +4737,7 @@
 </file>
 
 <file path=customXml/itemProps1.xml><?xml version="1.0" encoding="utf-8"?>
-<ds:datastoreItem xmlns:ds="http://schemas.openxmlformats.org/officeDocument/2006/customXml" ds:itemID="{93A8EFE4-1E80-4B23-B233-151CB967EFD4}">
+<ds:datastoreItem xmlns:ds="http://schemas.openxmlformats.org/officeDocument/2006/customXml" ds:itemID="{75E07EF3-9370-4C45-830C-22B479D3CD18}">
   <ds:schemaRefs>
     <ds:schemaRef ds:uri="http://schemas.openxmlformats.org/officeDocument/2006/bibliography"/>
   </ds:schemaRefs>

</xml_diff>